<commit_message>
Ajout / modifcations de documents Word schéma Admin
</commit_message>
<xml_diff>
--- a/Conception_Admin/Admin-Users.docx
+++ b/Conception_Admin/Admin-Users.docx
@@ -616,13 +616,7 @@
               <w:rPr>
                 <w:b/>
               </w:rPr>
-              <w:t>AUTORISATIONS</w:t>
-            </w:r>
-            <w:r>
-              <w:rPr>
-                <w:b/>
-              </w:rPr>
-              <w:t xml:space="preserve"> </w:t>
+              <w:t xml:space="preserve">AUTORISATIONS </w:t>
             </w:r>
           </w:p>
         </w:tc>
@@ -765,11 +759,7 @@
             </w:tcBorders>
             <w:shd w:val="clear" w:color="auto" w:fill="D9D9D9" w:themeFill="background1" w:themeFillShade="D9"/>
           </w:tcPr>
-          <w:p>
-            <w:pPr>
-              <w:jc w:val="right"/>
-            </w:pPr>
-          </w:p>
+          <w:p/>
         </w:tc>
         <w:tc>
           <w:tcPr>
@@ -838,16 +828,7 @@
               <w:jc w:val="right"/>
             </w:pPr>
             <w:r>
-              <w:t xml:space="preserve">Statut </w:t>
-            </w:r>
-            <w:r>
-              <w:t>2</w:t>
-            </w:r>
-            <w:r>
-              <w:t> </w:t>
-            </w:r>
-            <w:r>
-              <w:t xml:space="preserve">: </w:t>
+              <w:t xml:space="preserve">Statut 2 : </w:t>
             </w:r>
           </w:p>
         </w:tc>
@@ -863,11 +844,7 @@
             </w:tcBorders>
             <w:shd w:val="clear" w:color="auto" w:fill="D9D9D9" w:themeFill="background1" w:themeFillShade="D9"/>
           </w:tcPr>
-          <w:p>
-            <w:pPr>
-              <w:jc w:val="right"/>
-            </w:pPr>
-          </w:p>
+          <w:p/>
         </w:tc>
         <w:tc>
           <w:tcPr>
@@ -936,10 +913,7 @@
               <w:jc w:val="right"/>
             </w:pPr>
             <w:r>
-              <w:t xml:space="preserve">Statut </w:t>
-            </w:r>
-            <w:r>
-              <w:t>3 :</w:t>
+              <w:t>Statut 3 :</w:t>
             </w:r>
           </w:p>
         </w:tc>
@@ -955,11 +929,7 @@
             </w:tcBorders>
             <w:shd w:val="clear" w:color="auto" w:fill="D9D9D9" w:themeFill="background1" w:themeFillShade="D9"/>
           </w:tcPr>
-          <w:p>
-            <w:pPr>
-              <w:jc w:val="right"/>
-            </w:pPr>
-          </w:p>
+          <w:p/>
         </w:tc>
         <w:tc>
           <w:tcPr>
@@ -1540,10 +1510,7 @@
               <w:jc w:val="right"/>
             </w:pPr>
             <w:r>
-              <w:t>Total dépensé</w:t>
-            </w:r>
-            <w:r>
-              <w:t> :</w:t>
+              <w:t>Total dépensé :</w:t>
             </w:r>
           </w:p>
         </w:tc>
@@ -1654,18 +1621,165 @@
       </w:r>
     </w:p>
     <w:p>
+      <w:pPr>
+        <w:jc w:val="center"/>
+      </w:pPr>
+    </w:p>
+    <w:p>
+      <w:pPr>
+        <w:jc w:val="center"/>
+      </w:pPr>
+    </w:p>
+    <w:p>
+      <w:pPr>
+        <w:jc w:val="center"/>
+        <w:rPr>
+          <w:sz w:val="28"/>
+          <w:szCs w:val="28"/>
+        </w:rPr>
+      </w:pPr>
       <w:r>
-        <w:tab/>
+        <w:rPr>
+          <w:sz w:val="28"/>
+          <w:szCs w:val="28"/>
+        </w:rPr>
+        <w:t>Les statuts</w:t>
       </w:r>
       <w:r>
-        <w:tab/>
+        <w:rPr>
+          <w:sz w:val="28"/>
+          <w:szCs w:val="28"/>
+        </w:rPr>
+        <w:t> :</w:t>
       </w:r>
-      <w:r>
-        <w:tab/>
-      </w:r>
-      <w:r>
-        <w:tab/>
-      </w:r>
+    </w:p>
+    <w:tbl>
+      <w:tblPr>
+        <w:tblStyle w:val="Grilledutableau"/>
+        <w:tblW w:w="0" w:type="auto"/>
+        <w:tblInd w:w="2689" w:type="dxa"/>
+        <w:tblLook w:val="04A0" w:firstRow="1" w:lastRow="0" w:firstColumn="1" w:lastColumn="0" w:noHBand="0" w:noVBand="1"/>
+      </w:tblPr>
+      <w:tblGrid>
+        <w:gridCol w:w="3114"/>
+        <w:gridCol w:w="996"/>
+      </w:tblGrid>
+      <w:tr>
+        <w:tc>
+          <w:tcPr>
+            <w:tcW w:w="3114" w:type="dxa"/>
+          </w:tcPr>
+          <w:p>
+            <w:pPr>
+              <w:rPr>
+                <w:sz w:val="28"/>
+                <w:szCs w:val="28"/>
+              </w:rPr>
+            </w:pPr>
+            <w:r>
+              <w:t>Désignation</w:t>
+            </w:r>
+            <w:r>
+              <w:t> </w:t>
+            </w:r>
+            <w:r>
+              <w:t>autorisation</w:t>
+            </w:r>
+          </w:p>
+        </w:tc>
+        <w:tc>
+          <w:tcPr>
+            <w:tcW w:w="996" w:type="dxa"/>
+          </w:tcPr>
+          <w:p>
+            <w:pPr>
+              <w:jc w:val="center"/>
+              <w:rPr>
+                <w:sz w:val="28"/>
+                <w:szCs w:val="28"/>
+              </w:rPr>
+            </w:pPr>
+            <w:r>
+              <w:rPr>
+                <w:u w:val="single"/>
+              </w:rPr>
+              <w:t>Modifier</w:t>
+            </w:r>
+          </w:p>
+        </w:tc>
+      </w:tr>
+      <w:tr>
+        <w:tc>
+          <w:tcPr>
+            <w:tcW w:w="3114" w:type="dxa"/>
+          </w:tcPr>
+          <w:p/>
+        </w:tc>
+        <w:tc>
+          <w:tcPr>
+            <w:tcW w:w="996" w:type="dxa"/>
+          </w:tcPr>
+          <w:p>
+            <w:pPr>
+              <w:jc w:val="center"/>
+              <w:rPr>
+                <w:u w:val="single"/>
+              </w:rPr>
+            </w:pPr>
+          </w:p>
+        </w:tc>
+      </w:tr>
+      <w:tr>
+        <w:tc>
+          <w:tcPr>
+            <w:tcW w:w="3114" w:type="dxa"/>
+          </w:tcPr>
+          <w:p/>
+        </w:tc>
+        <w:tc>
+          <w:tcPr>
+            <w:tcW w:w="996" w:type="dxa"/>
+          </w:tcPr>
+          <w:p>
+            <w:pPr>
+              <w:jc w:val="center"/>
+              <w:rPr>
+                <w:u w:val="single"/>
+              </w:rPr>
+            </w:pPr>
+          </w:p>
+        </w:tc>
+      </w:tr>
+      <w:tr>
+        <w:tc>
+          <w:tcPr>
+            <w:tcW w:w="3114" w:type="dxa"/>
+          </w:tcPr>
+          <w:p/>
+        </w:tc>
+        <w:tc>
+          <w:tcPr>
+            <w:tcW w:w="996" w:type="dxa"/>
+          </w:tcPr>
+          <w:p>
+            <w:pPr>
+              <w:jc w:val="center"/>
+              <w:rPr>
+                <w:u w:val="single"/>
+              </w:rPr>
+            </w:pPr>
+          </w:p>
+        </w:tc>
+      </w:tr>
+    </w:tbl>
+    <w:p>
+      <w:pPr>
+        <w:jc w:val="center"/>
+        <w:rPr>
+          <w:sz w:val="28"/>
+          <w:szCs w:val="28"/>
+        </w:rPr>
+      </w:pPr>
     </w:p>
     <w:sectPr>
       <w:pgSz w:w="11906" w:h="16838"/>

</xml_diff>